<commit_message>
only left with design pattern
</commit_message>
<xml_diff>
--- a/documents/Design Documentation Project 3.docx
+++ b/documents/Design Documentation Project 3.docx
@@ -95,23 +95,79 @@
           <w:sz w:val="24"/>
           <w:szCs w:val="24"/>
         </w:rPr>
-        <w:t xml:space="preserve"> - </w:t>
-      </w:r>
-      <w:r>
-        <w:rPr>
-          <w:rFonts w:ascii="Times New Roman" w:hAnsi="Times New Roman" w:cs="Times New Roman"/>
-          <w:sz w:val="24"/>
-          <w:szCs w:val="24"/>
-        </w:rPr>
-        <w:t xml:space="preserve">Our goals for project three </w:t>
-      </w:r>
-      <w:r>
-        <w:rPr>
-          <w:rFonts w:ascii="Times New Roman" w:hAnsi="Times New Roman" w:cs="Times New Roman"/>
-          <w:sz w:val="24"/>
-          <w:szCs w:val="24"/>
-        </w:rPr>
-        <w:t>are</w:t>
+        <w:t xml:space="preserve"> -</w:t>
+      </w:r>
+      <w:r>
+        <w:rPr>
+          <w:rFonts w:ascii="Times New Roman" w:hAnsi="Times New Roman" w:cs="Times New Roman"/>
+          <w:sz w:val="24"/>
+          <w:szCs w:val="24"/>
+        </w:rPr>
+        <w:t xml:space="preserve">We choose </w:t>
+      </w:r>
+      <w:r>
+        <w:rPr>
+          <w:rFonts w:ascii="Times New Roman" w:hAnsi="Times New Roman" w:cs="Times New Roman"/>
+          <w:sz w:val="24"/>
+          <w:szCs w:val="24"/>
+        </w:rPr>
+        <w:t>service-oriented</w:t>
+      </w:r>
+      <w:r>
+        <w:rPr>
+          <w:rFonts w:ascii="Times New Roman" w:hAnsi="Times New Roman" w:cs="Times New Roman"/>
+          <w:sz w:val="24"/>
+          <w:szCs w:val="24"/>
+        </w:rPr>
+        <w:t xml:space="preserve"> design because there are multiple functions, or services, that we want to provide for our user.</w:t>
+      </w:r>
+      <w:r>
+        <w:rPr>
+          <w:rFonts w:ascii="Times New Roman" w:hAnsi="Times New Roman" w:cs="Times New Roman"/>
+          <w:sz w:val="24"/>
+          <w:szCs w:val="24"/>
+        </w:rPr>
+        <w:t xml:space="preserve"> </w:t>
+      </w:r>
+      <w:r>
+        <w:rPr>
+          <w:rFonts w:ascii="Times New Roman" w:hAnsi="Times New Roman" w:cs="Times New Roman"/>
+          <w:sz w:val="24"/>
+          <w:szCs w:val="24"/>
+        </w:rPr>
+        <w:t xml:space="preserve">The functions could be separately maintained and used. </w:t>
+      </w:r>
+      <w:r>
+        <w:rPr>
+          <w:rFonts w:ascii="Times New Roman" w:hAnsi="Times New Roman" w:cs="Times New Roman"/>
+          <w:sz w:val="24"/>
+          <w:szCs w:val="24"/>
+        </w:rPr>
+        <w:t>Our goa</w:t>
+      </w:r>
+      <w:r>
+        <w:rPr>
+          <w:rFonts w:ascii="Times New Roman" w:hAnsi="Times New Roman" w:cs="Times New Roman"/>
+          <w:sz w:val="24"/>
+          <w:szCs w:val="24"/>
+        </w:rPr>
+        <w:t>l</w:t>
+      </w:r>
+      <w:r>
+        <w:rPr>
+          <w:rFonts w:ascii="Times New Roman" w:hAnsi="Times New Roman" w:cs="Times New Roman"/>
+          <w:sz w:val="24"/>
+          <w:szCs w:val="24"/>
+        </w:rPr>
+        <w:t xml:space="preserve"> for project three </w:t>
+      </w:r>
+      <w:r>
+        <w:rPr>
+          <w:rFonts w:ascii="Times New Roman" w:hAnsi="Times New Roman" w:cs="Times New Roman"/>
+          <w:sz w:val="24"/>
+          <w:szCs w:val="24"/>
+        </w:rPr>
+        <w:t>is</w:t>
       </w:r>
       <w:r>
         <w:rPr>
@@ -159,6 +215,14 @@
           <w:sz w:val="24"/>
           <w:szCs w:val="24"/>
         </w:rPr>
+        <w:t>s</w:t>
+      </w:r>
+      <w:r>
+        <w:rPr>
+          <w:rFonts w:ascii="Times New Roman" w:hAnsi="Times New Roman" w:cs="Times New Roman"/>
+          <w:sz w:val="24"/>
+          <w:szCs w:val="24"/>
+        </w:rPr>
         <w:t xml:space="preserve">, in other words, we are making </w:t>
       </w:r>
       <w:r>
@@ -215,7 +279,39 @@
           <w:sz w:val="24"/>
           <w:szCs w:val="24"/>
         </w:rPr>
-        <w:t>We do plan on adding more features such as translation to this pro</w:t>
+        <w:t xml:space="preserve">We </w:t>
+      </w:r>
+      <w:r>
+        <w:rPr>
+          <w:rFonts w:ascii="Times New Roman" w:hAnsi="Times New Roman" w:cs="Times New Roman"/>
+          <w:sz w:val="24"/>
+          <w:szCs w:val="24"/>
+        </w:rPr>
+        <w:t>also</w:t>
+      </w:r>
+      <w:r>
+        <w:rPr>
+          <w:rFonts w:ascii="Times New Roman" w:hAnsi="Times New Roman" w:cs="Times New Roman"/>
+          <w:sz w:val="24"/>
+          <w:szCs w:val="24"/>
+        </w:rPr>
+        <w:t xml:space="preserve"> plan on adding more features such as translation</w:t>
+      </w:r>
+      <w:r>
+        <w:rPr>
+          <w:rFonts w:ascii="Times New Roman" w:hAnsi="Times New Roman" w:cs="Times New Roman"/>
+          <w:sz w:val="24"/>
+          <w:szCs w:val="24"/>
+        </w:rPr>
+        <w:t xml:space="preserve"> and pdf conversion</w:t>
+      </w:r>
+      <w:r>
+        <w:rPr>
+          <w:rFonts w:ascii="Times New Roman" w:hAnsi="Times New Roman" w:cs="Times New Roman"/>
+          <w:sz w:val="24"/>
+          <w:szCs w:val="24"/>
+        </w:rPr>
+        <w:t xml:space="preserve"> to this pro</w:t>
       </w:r>
       <w:r>
         <w:rPr>
@@ -231,7 +327,39 @@
           <w:sz w:val="24"/>
           <w:szCs w:val="24"/>
         </w:rPr>
-        <w:t xml:space="preserve"> for project four. </w:t>
+        <w:t xml:space="preserve"> for project four</w:t>
+      </w:r>
+      <w:r>
+        <w:rPr>
+          <w:rFonts w:ascii="Times New Roman" w:hAnsi="Times New Roman" w:cs="Times New Roman"/>
+          <w:sz w:val="24"/>
+          <w:szCs w:val="24"/>
+        </w:rPr>
+        <w:t>, which are</w:t>
+      </w:r>
+      <w:r>
+        <w:rPr>
+          <w:rFonts w:ascii="Times New Roman" w:hAnsi="Times New Roman" w:cs="Times New Roman"/>
+          <w:sz w:val="24"/>
+          <w:szCs w:val="24"/>
+        </w:rPr>
+        <w:t xml:space="preserve"> the</w:t>
+      </w:r>
+      <w:r>
+        <w:rPr>
+          <w:rFonts w:ascii="Times New Roman" w:hAnsi="Times New Roman" w:cs="Times New Roman"/>
+          <w:sz w:val="24"/>
+          <w:szCs w:val="24"/>
+        </w:rPr>
+        <w:t xml:space="preserve"> other services that would be added</w:t>
+      </w:r>
+      <w:r>
+        <w:rPr>
+          <w:rFonts w:ascii="Times New Roman" w:hAnsi="Times New Roman" w:cs="Times New Roman"/>
+          <w:sz w:val="24"/>
+          <w:szCs w:val="24"/>
+        </w:rPr>
+        <w:t xml:space="preserve">. </w:t>
       </w:r>
       <w:r>
         <w:rPr>
@@ -247,49 +375,95 @@
           <w:sz w:val="24"/>
           <w:szCs w:val="24"/>
         </w:rPr>
-        <w:t xml:space="preserve">Our website supports the majority of picture file types such as pdf, </w:t>
-      </w:r>
-      <w:proofErr w:type="spellStart"/>
-      <w:r>
-        <w:rPr>
-          <w:rFonts w:ascii="Times New Roman" w:hAnsi="Times New Roman" w:cs="Times New Roman"/>
-          <w:sz w:val="24"/>
-          <w:szCs w:val="24"/>
-        </w:rPr>
-        <w:t>png</w:t>
-      </w:r>
-      <w:proofErr w:type="spellEnd"/>
-      <w:r>
-        <w:rPr>
-          <w:rFonts w:ascii="Times New Roman" w:hAnsi="Times New Roman" w:cs="Times New Roman"/>
-          <w:sz w:val="24"/>
-          <w:szCs w:val="24"/>
-        </w:rPr>
-        <w:t>, jpg, jpeg, and gif. By having a website, it is easier for users with no computer science background to interact with our system. With the easy setup, our users should be able to navigate around our website with ease. This satisfies the black box quality</w:t>
-      </w:r>
-      <w:r>
-        <w:rPr>
-          <w:rFonts w:ascii="Times New Roman" w:hAnsi="Times New Roman" w:cs="Times New Roman"/>
-          <w:sz w:val="24"/>
-          <w:szCs w:val="24"/>
-        </w:rPr>
-        <w:t xml:space="preserve"> of service-oriented design</w:t>
-      </w:r>
-      <w:r>
-        <w:rPr>
-          <w:rFonts w:ascii="Times New Roman" w:hAnsi="Times New Roman" w:cs="Times New Roman"/>
-          <w:sz w:val="24"/>
-          <w:szCs w:val="24"/>
-        </w:rPr>
-        <w:t xml:space="preserve"> for our users. Since our users don’t have to be aware of out service’s inner working to use our websites</w:t>
-      </w:r>
-      <w:r>
-        <w:rPr>
-          <w:rFonts w:ascii="Times New Roman" w:hAnsi="Times New Roman" w:cs="Times New Roman"/>
-          <w:sz w:val="24"/>
-          <w:szCs w:val="24"/>
-        </w:rPr>
-        <w:t xml:space="preserve"> to use our website. </w:t>
+        <w:t xml:space="preserve">Instead of having to a long time typing out the texts in an image, the user would easily obtain the text within seconds using our program. </w:t>
+      </w:r>
+      <w:r>
+        <w:rPr>
+          <w:rFonts w:ascii="Times New Roman" w:hAnsi="Times New Roman" w:cs="Times New Roman"/>
+          <w:sz w:val="24"/>
+          <w:szCs w:val="24"/>
+        </w:rPr>
+        <w:t>Our website supports the majority of picture file types such as pdf, png, jpg, jpeg, and gif. By having a website, it is easier for users with no computer science background to interact with our system.</w:t>
+      </w:r>
+      <w:r>
+        <w:rPr>
+          <w:rFonts w:ascii="Times New Roman" w:hAnsi="Times New Roman" w:cs="Times New Roman"/>
+          <w:sz w:val="24"/>
+          <w:szCs w:val="24"/>
+        </w:rPr>
+        <w:t xml:space="preserve"> The website setup would just be </w:t>
+      </w:r>
+      <w:r>
+        <w:rPr>
+          <w:rFonts w:ascii="Times New Roman" w:hAnsi="Times New Roman" w:cs="Times New Roman"/>
+          <w:sz w:val="24"/>
+          <w:szCs w:val="24"/>
+        </w:rPr>
+        <w:t>consisting</w:t>
+      </w:r>
+      <w:r>
+        <w:rPr>
+          <w:rFonts w:ascii="Times New Roman" w:hAnsi="Times New Roman" w:cs="Times New Roman"/>
+          <w:sz w:val="24"/>
+          <w:szCs w:val="24"/>
+        </w:rPr>
+        <w:t xml:space="preserve"> of two boxes. One box would show the uploaded image, while the other box would show the converted text.</w:t>
+      </w:r>
+      <w:r>
+        <w:rPr>
+          <w:rFonts w:ascii="Times New Roman" w:hAnsi="Times New Roman" w:cs="Times New Roman"/>
+          <w:sz w:val="24"/>
+          <w:szCs w:val="24"/>
+        </w:rPr>
+        <w:t xml:space="preserve"> </w:t>
+      </w:r>
+      <w:r>
+        <w:rPr>
+          <w:rFonts w:ascii="Times New Roman" w:hAnsi="Times New Roman" w:cs="Times New Roman"/>
+          <w:sz w:val="24"/>
+          <w:szCs w:val="24"/>
+        </w:rPr>
+        <w:t>This satisfies the black box quality</w:t>
+      </w:r>
+      <w:r>
+        <w:rPr>
+          <w:rFonts w:ascii="Times New Roman" w:hAnsi="Times New Roman" w:cs="Times New Roman"/>
+          <w:sz w:val="24"/>
+          <w:szCs w:val="24"/>
+        </w:rPr>
+        <w:t xml:space="preserve"> of a service component</w:t>
+      </w:r>
+      <w:r>
+        <w:rPr>
+          <w:rFonts w:ascii="Times New Roman" w:hAnsi="Times New Roman" w:cs="Times New Roman"/>
+          <w:sz w:val="24"/>
+          <w:szCs w:val="24"/>
+        </w:rPr>
+        <w:t xml:space="preserve"> for our users. Since our users don’t have to be aware of out service’s inner working to use </w:t>
+      </w:r>
+      <w:r>
+        <w:rPr>
+          <w:rFonts w:ascii="Times New Roman" w:hAnsi="Times New Roman" w:cs="Times New Roman"/>
+          <w:sz w:val="24"/>
+          <w:szCs w:val="24"/>
+        </w:rPr>
+        <w:t xml:space="preserve">the services on our website. </w:t>
+      </w:r>
+      <w:r>
+        <w:rPr>
+          <w:rFonts w:ascii="Times New Roman" w:hAnsi="Times New Roman" w:cs="Times New Roman"/>
+          <w:sz w:val="24"/>
+          <w:szCs w:val="24"/>
+        </w:rPr>
+        <w:t>With the easy setup, our users should be able to navigate around our website with ease</w:t>
+      </w:r>
+      <w:r>
+        <w:rPr>
+          <w:rFonts w:ascii="Times New Roman" w:hAnsi="Times New Roman" w:cs="Times New Roman"/>
+          <w:sz w:val="24"/>
+          <w:szCs w:val="24"/>
+        </w:rPr>
+        <w:t xml:space="preserve">. </w:t>
       </w:r>
     </w:p>
     <w:p>
@@ -366,7 +540,127 @@
           <w:sz w:val="24"/>
           <w:szCs w:val="24"/>
         </w:rPr>
-        <w:t xml:space="preserve">So far we have two main components in our program, the logic for our OCR, and the user interface of our OCR. </w:t>
+        <w:t>O</w:t>
+      </w:r>
+      <w:r>
+        <w:rPr>
+          <w:rFonts w:ascii="Times New Roman" w:hAnsi="Times New Roman" w:cs="Times New Roman"/>
+          <w:sz w:val="24"/>
+          <w:szCs w:val="24"/>
+        </w:rPr>
+        <w:t xml:space="preserve">ur project has the pipes and filters architecture, since </w:t>
+      </w:r>
+      <w:r>
+        <w:rPr>
+          <w:rFonts w:ascii="Times New Roman" w:hAnsi="Times New Roman" w:cs="Times New Roman"/>
+          <w:sz w:val="24"/>
+          <w:szCs w:val="24"/>
+        </w:rPr>
+        <w:t>the</w:t>
+      </w:r>
+      <w:r>
+        <w:rPr>
+          <w:rFonts w:ascii="Times New Roman" w:hAnsi="Times New Roman" w:cs="Times New Roman"/>
+          <w:sz w:val="24"/>
+          <w:szCs w:val="24"/>
+        </w:rPr>
+        <w:t xml:space="preserve"> system </w:t>
+      </w:r>
+      <w:r>
+        <w:rPr>
+          <w:rFonts w:ascii="Times New Roman" w:hAnsi="Times New Roman" w:cs="Times New Roman"/>
+          <w:sz w:val="24"/>
+          <w:szCs w:val="24"/>
+        </w:rPr>
+        <w:t xml:space="preserve">goes through </w:t>
+      </w:r>
+      <w:r>
+        <w:rPr>
+          <w:rFonts w:ascii="Times New Roman" w:hAnsi="Times New Roman" w:cs="Times New Roman"/>
+          <w:sz w:val="24"/>
+          <w:szCs w:val="24"/>
+        </w:rPr>
+        <w:t>a series of process</w:t>
+      </w:r>
+      <w:r>
+        <w:rPr>
+          <w:rFonts w:ascii="Times New Roman" w:hAnsi="Times New Roman" w:cs="Times New Roman"/>
+          <w:sz w:val="24"/>
+          <w:szCs w:val="24"/>
+        </w:rPr>
+        <w:t xml:space="preserve"> of</w:t>
+      </w:r>
+      <w:r>
+        <w:rPr>
+          <w:rFonts w:ascii="Times New Roman" w:hAnsi="Times New Roman" w:cs="Times New Roman"/>
+          <w:sz w:val="24"/>
+          <w:szCs w:val="24"/>
+        </w:rPr>
+        <w:t xml:space="preserve"> transforming input data</w:t>
+      </w:r>
+      <w:r>
+        <w:rPr>
+          <w:rFonts w:ascii="Times New Roman" w:hAnsi="Times New Roman" w:cs="Times New Roman"/>
+          <w:sz w:val="24"/>
+          <w:szCs w:val="24"/>
+        </w:rPr>
+        <w:t>(image)</w:t>
+      </w:r>
+      <w:r>
+        <w:rPr>
+          <w:rFonts w:ascii="Times New Roman" w:hAnsi="Times New Roman" w:cs="Times New Roman"/>
+          <w:sz w:val="24"/>
+          <w:szCs w:val="24"/>
+        </w:rPr>
+        <w:t xml:space="preserve"> </w:t>
+      </w:r>
+      <w:r>
+        <w:rPr>
+          <w:rFonts w:ascii="Times New Roman" w:hAnsi="Times New Roman" w:cs="Times New Roman"/>
+          <w:sz w:val="24"/>
+          <w:szCs w:val="24"/>
+        </w:rPr>
+        <w:t>through computational</w:t>
+      </w:r>
+      <w:r>
+        <w:rPr>
+          <w:rFonts w:ascii="Times New Roman" w:hAnsi="Times New Roman" w:cs="Times New Roman"/>
+          <w:sz w:val="24"/>
+          <w:szCs w:val="24"/>
+        </w:rPr>
+        <w:t xml:space="preserve"> components (image</w:t>
+      </w:r>
+      <w:r>
+        <w:rPr>
+          <w:rFonts w:ascii="Times New Roman" w:hAnsi="Times New Roman" w:cs="Times New Roman"/>
+          <w:sz w:val="24"/>
+          <w:szCs w:val="24"/>
+        </w:rPr>
+        <w:t xml:space="preserve"> manipulations</w:t>
+      </w:r>
+      <w:r>
+        <w:rPr>
+          <w:rFonts w:ascii="Times New Roman" w:hAnsi="Times New Roman" w:cs="Times New Roman"/>
+          <w:sz w:val="24"/>
+          <w:szCs w:val="24"/>
+        </w:rPr>
+        <w:t xml:space="preserve">) into output data (text). </w:t>
+      </w:r>
+      <w:r>
+        <w:rPr>
+          <w:rFonts w:ascii="Times New Roman" w:hAnsi="Times New Roman" w:cs="Times New Roman"/>
+          <w:sz w:val="24"/>
+          <w:szCs w:val="24"/>
+        </w:rPr>
+        <w:t>W</w:t>
+      </w:r>
+      <w:r>
+        <w:rPr>
+          <w:rFonts w:ascii="Times New Roman" w:hAnsi="Times New Roman" w:cs="Times New Roman"/>
+          <w:sz w:val="24"/>
+          <w:szCs w:val="24"/>
+        </w:rPr>
+        <w:t xml:space="preserve">e have two main components in our program, the logic for our OCR, and the user interface of our OCR. </w:t>
       </w:r>
       <w:r>
         <w:rPr>
@@ -398,7 +692,7 @@
           <w:sz w:val="24"/>
           <w:szCs w:val="24"/>
         </w:rPr>
-        <w:t xml:space="preserve">n a ocr.py file, and our user interface is in a app.py file. </w:t>
+        <w:t xml:space="preserve">n a ocr.py file, and our user interface is in a app.py file. The program starts with the user uploading a file on our website. </w:t>
       </w:r>
       <w:r>
         <w:rPr>
@@ -406,22 +700,6 @@
           <w:sz w:val="24"/>
           <w:szCs w:val="24"/>
         </w:rPr>
-        <w:t>O</w:t>
-      </w:r>
-      <w:r>
-        <w:rPr>
-          <w:rFonts w:ascii="Times New Roman" w:hAnsi="Times New Roman" w:cs="Times New Roman"/>
-          <w:sz w:val="24"/>
-          <w:szCs w:val="24"/>
-        </w:rPr>
-        <w:t xml:space="preserve">ther than that, we have a index.html for our website and some formatting files for formatting. The program starts with the user uploading a file on our website. </w:t>
-      </w:r>
-      <w:r>
-        <w:rPr>
-          <w:rFonts w:ascii="Times New Roman" w:hAnsi="Times New Roman" w:cs="Times New Roman" w:hint="eastAsia"/>
-          <w:sz w:val="24"/>
-          <w:szCs w:val="24"/>
-        </w:rPr>
         <w:t>Then</w:t>
       </w:r>
       <w:r>
@@ -430,31 +708,87 @@
           <w:sz w:val="24"/>
           <w:szCs w:val="24"/>
         </w:rPr>
-        <w:t xml:space="preserve">, app.py passes the image file to our ocr.py, our ocr.py reads the image and passes the read text as a string back to app.py. In our final step, our app.py displays the text on our website for the user to see. </w:t>
-      </w:r>
-      <w:r>
-        <w:rPr>
-          <w:rFonts w:ascii="Times New Roman" w:hAnsi="Times New Roman" w:cs="Times New Roman"/>
-          <w:sz w:val="24"/>
-          <w:szCs w:val="24"/>
-        </w:rPr>
-        <w:t>I believe our project has the pipes and filters architecture,</w:t>
-      </w:r>
-      <w:r>
-        <w:rPr>
-          <w:rFonts w:ascii="Times New Roman" w:hAnsi="Times New Roman" w:cs="Times New Roman"/>
-          <w:sz w:val="24"/>
-          <w:szCs w:val="24"/>
-        </w:rPr>
-        <w:t xml:space="preserve"> since we out system is a form of transforming input data through a series of computational components (the image) into output data (text).</w:t>
-      </w:r>
-      <w:r>
-        <w:rPr>
-          <w:rFonts w:ascii="Times New Roman" w:hAnsi="Times New Roman" w:cs="Times New Roman"/>
-          <w:sz w:val="24"/>
-          <w:szCs w:val="24"/>
-        </w:rPr>
-        <w:t xml:space="preserve"> It has a rather simple pipes and filters architecture, but a pipes and filter architecture, nonetheless. </w:t>
+        <w:t>, app.py passes the image file to our ocr.py</w:t>
+      </w:r>
+      <w:r>
+        <w:rPr>
+          <w:rFonts w:ascii="Times New Roman" w:hAnsi="Times New Roman" w:cs="Times New Roman"/>
+          <w:sz w:val="24"/>
+          <w:szCs w:val="24"/>
+        </w:rPr>
+        <w:t>. The ocr.py would then process the image in a series of</w:t>
+      </w:r>
+      <w:r>
+        <w:rPr>
+          <w:rFonts w:ascii="Times New Roman" w:hAnsi="Times New Roman" w:cs="Times New Roman"/>
+          <w:sz w:val="24"/>
+          <w:szCs w:val="24"/>
+        </w:rPr>
+        <w:t xml:space="preserve"> image</w:t>
+      </w:r>
+      <w:r>
+        <w:rPr>
+          <w:rFonts w:ascii="Times New Roman" w:hAnsi="Times New Roman" w:cs="Times New Roman"/>
+          <w:sz w:val="24"/>
+          <w:szCs w:val="24"/>
+        </w:rPr>
+        <w:t xml:space="preserve"> manipulation</w:t>
+      </w:r>
+      <w:r>
+        <w:rPr>
+          <w:rFonts w:ascii="Times New Roman" w:hAnsi="Times New Roman" w:cs="Times New Roman"/>
+          <w:sz w:val="24"/>
+          <w:szCs w:val="24"/>
+        </w:rPr>
+        <w:t>s to output a cleaned image that would be used to extract the text. The ocr.py would then return the extracted text from</w:t>
+      </w:r>
+      <w:r>
+        <w:rPr>
+          <w:rFonts w:ascii="Times New Roman" w:hAnsi="Times New Roman" w:cs="Times New Roman"/>
+          <w:sz w:val="24"/>
+          <w:szCs w:val="24"/>
+        </w:rPr>
+        <w:t xml:space="preserve"> the image and passes </w:t>
+      </w:r>
+      <w:r>
+        <w:rPr>
+          <w:rFonts w:ascii="Times New Roman" w:hAnsi="Times New Roman" w:cs="Times New Roman"/>
+          <w:sz w:val="24"/>
+          <w:szCs w:val="24"/>
+        </w:rPr>
+        <w:t>text</w:t>
+      </w:r>
+      <w:r>
+        <w:rPr>
+          <w:rFonts w:ascii="Times New Roman" w:hAnsi="Times New Roman" w:cs="Times New Roman"/>
+          <w:sz w:val="24"/>
+          <w:szCs w:val="24"/>
+        </w:rPr>
+        <w:t xml:space="preserve"> as a string back to app.py. In our final step, our app.py displays the text on our website for the user to see.</w:t>
+      </w:r>
+      <w:r>
+        <w:rPr>
+          <w:rFonts w:ascii="Times New Roman" w:hAnsi="Times New Roman" w:cs="Times New Roman"/>
+          <w:sz w:val="24"/>
+          <w:szCs w:val="24"/>
+        </w:rPr>
+        <w:t xml:space="preserve"> If we add the aspect of translation and pdf conversion in project four, it would be an extra step after processing the output text from ocr.py. For translation, the image manipulation and cleaning process would be the same. After that, we would have to determine the language that is being translated. Then the text would be translated before getting display on the website screen. For PDF conversion,</w:t>
+      </w:r>
+      <w:r>
+        <w:rPr>
+          <w:rFonts w:ascii="Times New Roman" w:hAnsi="Times New Roman" w:cs="Times New Roman"/>
+          <w:sz w:val="24"/>
+          <w:szCs w:val="24"/>
+        </w:rPr>
+        <w:t xml:space="preserve"> the process of transformation will also be the same. There will just be an extra component in data display. T</w:t>
+      </w:r>
+      <w:r>
+        <w:rPr>
+          <w:rFonts w:ascii="Times New Roman" w:hAnsi="Times New Roman" w:cs="Times New Roman"/>
+          <w:sz w:val="24"/>
+          <w:szCs w:val="24"/>
+        </w:rPr>
+        <w:t xml:space="preserve">he text would just be converted into a PDF that user will be able to download while also being printed on the screen. </w:t>
       </w:r>
     </w:p>
     <w:p>
@@ -498,6 +832,7 @@
         <w:rPr>
           <w:noProof/>
         </w:rPr>
+        <w:lastRenderedPageBreak/>
         <w:drawing>
           <wp:inline distT="0" distB="0" distL="0" distR="0" wp14:anchorId="345EC074" wp14:editId="6BBF961E">
             <wp:extent cx="5943600" cy="1701165"/>
@@ -514,7 +849,7 @@
                     <pic:cNvPicPr/>
                   </pic:nvPicPr>
                   <pic:blipFill>
-                    <a:blip r:embed="rId5"/>
+                    <a:blip r:embed="rId6"/>
                     <a:stretch>
                       <a:fillRect/>
                     </a:stretch>
@@ -562,21 +897,6 @@
       <w:pPr>
         <w:pStyle w:val="ListParagraph"/>
         <w:numPr>
-          <w:ilvl w:val="1"/>
-          <w:numId w:val="1"/>
-        </w:numPr>
-        <w:jc w:val="both"/>
-        <w:rPr>
-          <w:rFonts w:ascii="Times New Roman" w:hAnsi="Times New Roman" w:cs="Times New Roman"/>
-          <w:sz w:val="24"/>
-          <w:szCs w:val="24"/>
-        </w:rPr>
-      </w:pPr>
-    </w:p>
-    <w:p>
-      <w:pPr>
-        <w:pStyle w:val="ListParagraph"/>
-        <w:numPr>
           <w:ilvl w:val="0"/>
           <w:numId w:val="1"/>
         </w:numPr>
@@ -593,7 +913,6 @@
           <w:sz w:val="24"/>
           <w:szCs w:val="24"/>
         </w:rPr>
-        <w:lastRenderedPageBreak/>
         <w:t>Identify Design Patterns</w:t>
       </w:r>
       <w:r>
@@ -621,19 +940,35 @@
       </w:pPr>
       <w:r>
         <w:rPr>
-          <w:rFonts w:ascii="Times New Roman" w:hAnsi="Times New Roman" w:cs="Times New Roman" w:hint="eastAsia"/>
-          <w:sz w:val="24"/>
-          <w:szCs w:val="24"/>
-        </w:rPr>
-        <w:t>Interpreter</w:t>
-      </w:r>
-      <w:r>
-        <w:rPr>
-          <w:rFonts w:ascii="Times New Roman" w:hAnsi="Times New Roman" w:cs="Times New Roman"/>
-          <w:sz w:val="24"/>
-          <w:szCs w:val="24"/>
-        </w:rPr>
-        <w:t xml:space="preserve"> (Behavior) – We have an image text interpreter that reads from an image then interpreted it into printed text.</w:t>
+          <w:rFonts w:ascii="Times New Roman" w:hAnsi="Times New Roman" w:cs="Times New Roman"/>
+          <w:sz w:val="24"/>
+          <w:szCs w:val="24"/>
+        </w:rPr>
+        <w:t xml:space="preserve">Chain of Responsibility (Behavior) </w:t>
+      </w:r>
+      <w:r>
+        <w:rPr>
+          <w:rFonts w:ascii="Times New Roman" w:hAnsi="Times New Roman" w:cs="Times New Roman"/>
+          <w:sz w:val="24"/>
+          <w:szCs w:val="24"/>
+        </w:rPr>
+        <w:t>–</w:t>
+      </w:r>
+      <w:r>
+        <w:rPr>
+          <w:rFonts w:ascii="Times New Roman" w:hAnsi="Times New Roman" w:cs="Times New Roman"/>
+          <w:sz w:val="24"/>
+          <w:szCs w:val="24"/>
+        </w:rPr>
+        <w:t xml:space="preserve"> </w:t>
+      </w:r>
+      <w:r>
+        <w:rPr>
+          <w:rFonts w:ascii="Times New Roman" w:hAnsi="Times New Roman" w:cs="Times New Roman"/>
+          <w:sz w:val="24"/>
+          <w:szCs w:val="24"/>
+        </w:rPr>
+        <w:t xml:space="preserve">User upload an image, app.py receive the image, pass it to ocr.py. ocr.py interoperate the text and pass it to app.py to display back to the user on our website. </w:t>
       </w:r>
     </w:p>
     <w:p>
@@ -656,32 +991,74 @@
           <w:sz w:val="24"/>
           <w:szCs w:val="24"/>
         </w:rPr>
-        <w:t xml:space="preserve">Chain of Responsibility (Behavior) </w:t>
-      </w:r>
-      <w:r>
-        <w:rPr>
-          <w:rFonts w:ascii="Times New Roman" w:hAnsi="Times New Roman" w:cs="Times New Roman"/>
-          <w:sz w:val="24"/>
-          <w:szCs w:val="24"/>
-        </w:rPr>
-        <w:t>–</w:t>
-      </w:r>
-      <w:r>
-        <w:rPr>
-          <w:rFonts w:ascii="Times New Roman" w:hAnsi="Times New Roman" w:cs="Times New Roman"/>
-          <w:sz w:val="24"/>
-          <w:szCs w:val="24"/>
-        </w:rPr>
-        <w:t xml:space="preserve"> </w:t>
-      </w:r>
-      <w:r>
-        <w:rPr>
-          <w:rFonts w:ascii="Times New Roman" w:hAnsi="Times New Roman" w:cs="Times New Roman"/>
-          <w:sz w:val="24"/>
-          <w:szCs w:val="24"/>
-        </w:rPr>
-        <w:t xml:space="preserve">User upload an image, app.py receive the image, pass it to ocr.py. ocr.py interoperate the text and pass it to app.py to display back to the user on our website. </w:t>
-      </w:r>
+        <w:t>Iterator (Behavior) – website/display with upload and convert button</w:t>
+      </w:r>
+      <w:r>
+        <w:rPr>
+          <w:rFonts w:ascii="Times New Roman" w:hAnsi="Times New Roman" w:cs="Times New Roman"/>
+          <w:sz w:val="24"/>
+          <w:szCs w:val="24"/>
+        </w:rPr>
+        <w:t xml:space="preserve"> etc</w:t>
+      </w:r>
+      <w:r>
+        <w:rPr>
+          <w:rFonts w:ascii="Times New Roman" w:hAnsi="Times New Roman" w:cs="Times New Roman"/>
+          <w:sz w:val="24"/>
+          <w:szCs w:val="24"/>
+        </w:rPr>
+        <w:t xml:space="preserve">. </w:t>
+      </w:r>
+      <w:r>
+        <w:rPr>
+          <w:rFonts w:ascii="Times New Roman" w:hAnsi="Times New Roman" w:cs="Times New Roman"/>
+          <w:sz w:val="24"/>
+          <w:szCs w:val="24"/>
+        </w:rPr>
+        <w:t>User will have easy access to the elements without exposing the underlying representations.</w:t>
+      </w:r>
+    </w:p>
+    <w:p>
+      <w:pPr>
+        <w:pStyle w:val="ListParagraph"/>
+        <w:numPr>
+          <w:ilvl w:val="1"/>
+          <w:numId w:val="1"/>
+        </w:numPr>
+        <w:jc w:val="both"/>
+        <w:rPr>
+          <w:rFonts w:ascii="Times New Roman" w:hAnsi="Times New Roman" w:cs="Times New Roman"/>
+          <w:sz w:val="24"/>
+          <w:szCs w:val="24"/>
+        </w:rPr>
+      </w:pPr>
+      <w:r>
+        <w:rPr>
+          <w:rFonts w:ascii="Times New Roman" w:eastAsia="Times New Roman" w:hAnsi="Times New Roman" w:cs="Times New Roman"/>
+          <w:sz w:val="24"/>
+          <w:szCs w:val="24"/>
+        </w:rPr>
+        <w:t>Observer or Publish</w:t>
+      </w:r>
+      <w:r>
+        <w:rPr>
+          <w:rFonts w:ascii="Times New Roman" w:eastAsia="Times New Roman" w:hAnsi="Times New Roman" w:cs="Times New Roman"/>
+          <w:sz w:val="24"/>
+          <w:szCs w:val="24"/>
+        </w:rPr>
+        <w:t xml:space="preserve"> (Behavior)- the left output box displaying the converted text. </w:t>
+      </w:r>
+    </w:p>
+    <w:p>
+      <w:pPr>
+        <w:ind w:left="1080"/>
+        <w:jc w:val="both"/>
+        <w:rPr>
+          <w:rFonts w:ascii="Times New Roman" w:hAnsi="Times New Roman" w:cs="Times New Roman"/>
+          <w:sz w:val="24"/>
+          <w:szCs w:val="24"/>
+        </w:rPr>
+      </w:pPr>
     </w:p>
     <w:p>
       <w:pPr>
@@ -1529,4 +1906,16 @@
     </a:ext>
   </a:extLst>
 </a:theme>
+</file>
+
+<file path=customXml/item1.xml><?xml version="1.0" encoding="utf-8"?>
+<b:Sources xmlns:b="http://schemas.openxmlformats.org/officeDocument/2006/bibliography" xmlns="http://schemas.openxmlformats.org/officeDocument/2006/bibliography" SelectedStyle="/APASixthEditionOfficeOnline.xsl" StyleName="APA" Version="6"/>
+</file>
+
+<file path=customXml/itemProps1.xml><?xml version="1.0" encoding="utf-8"?>
+<ds:datastoreItem xmlns:ds="http://schemas.openxmlformats.org/officeDocument/2006/customXml" ds:itemID="{E00C763D-E4CA-DA40-B13E-A6E846288CB3}">
+  <ds:schemaRefs>
+    <ds:schemaRef ds:uri="http://schemas.openxmlformats.org/officeDocument/2006/bibliography"/>
+  </ds:schemaRefs>
+</ds:datastoreItem>
 </file>
</xml_diff>